<commit_message>
Uploaded the 'build' folder
... containing the note from Rebecca's email which said it couldn't be uploaded to the github but could be found on the itch.io page. I thought it would be more likely to get found here than in an email.

Also a quick update to my postmortem.

******************************************************************

Final commit - thanks for the great year guys. It's been a trip.
</commit_message>
<xml_diff>
--- a/# POSTMORTEMS/Max - Group Project Postmortem.docx
+++ b/# POSTMORTEMS/Max - Group Project Postmortem.docx
@@ -241,6 +241,26 @@
             </w:r>
           </w:p>
           <w:p/>
+          <w:p>
+            <w:r>
+              <w:t xml:space="preserve">I’m also proud of the fact that despite the many up and downs of the project, we all managed to remain friends through it, and </w:t>
+            </w:r>
+            <w:proofErr w:type="gramStart"/>
+            <w:r>
+              <w:t>actually ended</w:t>
+            </w:r>
+            <w:proofErr w:type="gramEnd"/>
+            <w:r>
+              <w:t xml:space="preserve"> up as better friends than when we started. I had concerns over the year that we may not remain amicable, however these concerns have been long since alleviated, and I’m </w:t>
+            </w:r>
+            <w:r>
+              <w:t>truly</w:t>
+            </w:r>
+            <w:r>
+              <w:t xml:space="preserve"> glad I got to be a part of this team.</w:t>
+            </w:r>
+          </w:p>
+          <w:p/>
         </w:tc>
       </w:tr>
       <w:tr>
@@ -269,7 +289,11 @@
           <w:p/>
           <w:p>
             <w:r>
-              <w:t>Management – until quite late in, no one had really taken on the management role. At some point in the second semester, Elliot stepped up, at which point we saw a notable increase in clarity and group consensus, as well as more communication. Throughout the year though, we’ve had numerous issues – JIRA not being updated consistently (which led to various issues with the charts and burndowns etc.), tasks being left late or not being completed etc.</w:t>
+              <w:t xml:space="preserve">Management – until quite late in, no one had really taken on the management role. At some point in the second semester, Elliot stepped up, at which point we saw a notable increase in clarity and group consensus, as well as more communication. Throughout the year though, we’ve had numerous issues – JIRA not being updated consistently (which led to various issues with the charts and </w:t>
+            </w:r>
+            <w:r>
+              <w:lastRenderedPageBreak/>
+              <w:t>burndowns etc.), tasks being left late or not being completed etc.</w:t>
             </w:r>
             <w:r>
               <w:t xml:space="preserve"> (more on that in the following sections)</w:t>
@@ -490,7 +514,11 @@
             </w:r>
             <w:proofErr w:type="gramEnd"/>
             <w:r>
-              <w:t xml:space="preserve"> getting proper playtesting from a demographic like that is not only hard to come by, but also has various ethical issues which meant we couldn’t and wouldn’t want to film them for proper playtesting records and proof.</w:t>
+              <w:t xml:space="preserve"> getting proper playtesting from a demographic like that is not only hard to come by, but also has various ethical issues </w:t>
+            </w:r>
+            <w:r>
+              <w:lastRenderedPageBreak/>
+              <w:t>which meant we couldn’t and wouldn’t want to film them for proper playtesting records and proof.</w:t>
             </w:r>
           </w:p>
           <w:p>
@@ -513,11 +541,7 @@
               <w:t xml:space="preserve"> </w:t>
             </w:r>
             <w:r>
-              <w:t xml:space="preserve">choosing to do a 3D game was problematic. While there are people in the group who CAN model, none of us are particularly great at it. Getting used to new software, new parts of </w:t>
-            </w:r>
-            <w:r>
-              <w:lastRenderedPageBreak/>
-              <w:t>software we’ve previously used, and researching and learning about features we’ve never been taught (particularly rigging and animation) all took up development time but couldn’t really be recorded in the hours.</w:t>
+              <w:t>choosing to do a 3D game was problematic. While there are people in the group who CAN model, none of us are particularly great at it. Getting used to new software, new parts of software we’ve previously used, and researching and learning about features we’ve never been taught (particularly rigging and animation) all took up development time but couldn’t really be recorded in the hours.</w:t>
             </w:r>
           </w:p>
           <w:p/>
@@ -572,6 +596,17 @@
         </w:tc>
       </w:tr>
     </w:tbl>
+    <w:p>
+      <w:pPr>
+        <w:rPr>
+          <w:b/>
+          <w:sz w:val="28"/>
+          <w:u w:val="single"/>
+        </w:rPr>
+      </w:pPr>
+      <w:bookmarkStart w:id="0" w:name="_GoBack"/>
+      <w:bookmarkEnd w:id="0"/>
+    </w:p>
     <w:p>
       <w:pPr>
         <w:ind w:firstLine="720"/>
@@ -581,26 +616,6 @@
           <w:u w:val="single"/>
         </w:rPr>
       </w:pPr>
-    </w:p>
-    <w:p>
-      <w:pPr>
-        <w:ind w:firstLine="720"/>
-        <w:rPr>
-          <w:b/>
-          <w:sz w:val="28"/>
-          <w:u w:val="single"/>
-        </w:rPr>
-      </w:pPr>
-    </w:p>
-    <w:p>
-      <w:pPr>
-        <w:ind w:firstLine="720"/>
-        <w:rPr>
-          <w:b/>
-          <w:sz w:val="28"/>
-          <w:u w:val="single"/>
-        </w:rPr>
-      </w:pPr>
       <w:r>
         <w:rPr>
           <w:b/>
@@ -645,6 +660,7 @@
         <w:pStyle w:val="ListParagraph"/>
       </w:pPr>
       <w:r>
+        <w:lastRenderedPageBreak/>
         <w:t>∙ Total creation of (or help in creation of) all the presentations for pitches (found in Group\Presentations)</w:t>
       </w:r>
     </w:p>
@@ -671,7 +687,6 @@
         <w:pStyle w:val="ListParagraph"/>
       </w:pPr>
       <w:r>
-        <w:lastRenderedPageBreak/>
         <w:t xml:space="preserve">∙ Parts of the </w:t>
       </w:r>
       <w:r>
@@ -747,14 +762,20 @@
         <w:pStyle w:val="ListParagraph"/>
       </w:pPr>
       <w:r>
-        <w:t xml:space="preserve">∙ Setting up and organising the </w:t>
+        <w:t xml:space="preserve">∙ Setting up and </w:t>
       </w:r>
       <w:proofErr w:type="spellStart"/>
       <w:r>
+        <w:t>organising</w:t>
+      </w:r>
+      <w:proofErr w:type="spellEnd"/>
+      <w:r>
+        <w:t xml:space="preserve"> the </w:t>
+      </w:r>
+      <w:proofErr w:type="spellStart"/>
+      <w:r>
         <w:t>Github</w:t>
       </w:r>
-      <w:bookmarkStart w:id="0" w:name="_GoBack"/>
-      <w:bookmarkEnd w:id="0"/>
       <w:proofErr w:type="spellEnd"/>
     </w:p>
     <w:p>

</xml_diff>